<commit_message>
Documentos de prod y proy
</commit_message>
<xml_diff>
--- a/proyecto/iteraciones/sprint-03/Sprint Backlog.docx
+++ b/proyecto/iteraciones/sprint-03/Sprint Backlog.docx
@@ -4,6 +4,7 @@
   <w:background w:color="FFFFFF"/>
   <w:body>
     <w:p>
+      <w:bookmarkStart w:id="0" w:name="_GoBack"/>
       <w:r>
         <w:rPr>
           <w:b/>
@@ -35,7 +36,7 @@
     <w:tbl>
       <w:tblPr>
         <w:tblStyle w:val="a"/>
-        <w:tblW w:w="12960" w:type="dxa"/>
+        <w:tblW w:w="11535" w:type="dxa"/>
         <w:tblBorders>
           <w:top w:val="single" w:sz="8" w:space="0" w:color="000000"/>
           <w:left w:val="single" w:sz="8" w:space="0" w:color="000000"/>
@@ -50,7 +51,6 @@
       <w:tblGrid>
         <w:gridCol w:w="8760"/>
         <w:gridCol w:w="1560"/>
-        <w:gridCol w:w="1425"/>
         <w:gridCol w:w="1215"/>
       </w:tblGrid>
       <w:tr>
@@ -145,30 +145,6 @@
         </w:tc>
         <w:tc>
           <w:tcPr>
-            <w:tcW w:w="1425" w:type="dxa"/>
-            <w:shd w:val="clear" w:color="auto" w:fill="FF9900"/>
-            <w:tcMar>
-              <w:top w:w="100" w:type="dxa"/>
-              <w:left w:w="100" w:type="dxa"/>
-              <w:bottom w:w="100" w:type="dxa"/>
-              <w:right w:w="100" w:type="dxa"/>
-            </w:tcMar>
-            <w:vAlign w:val="center"/>
-          </w:tcPr>
-          <w:p>
-            <w:pPr>
-              <w:spacing w:line="240" w:lineRule="auto"/>
-            </w:pPr>
-            <w:r>
-              <w:rPr>
-                <w:b/>
-              </w:rPr>
-              <w:t>Estimación en Sprint</w:t>
-            </w:r>
-          </w:p>
-        </w:tc>
-        <w:tc>
-          <w:tcPr>
             <w:tcW w:w="1215" w:type="dxa"/>
             <w:shd w:val="clear" w:color="auto" w:fill="FF9900"/>
             <w:tcMar>
@@ -245,7 +221,7 @@
         </w:tc>
         <w:tc>
           <w:tcPr>
-            <w:tcW w:w="1425" w:type="dxa"/>
+            <w:tcW w:w="1215" w:type="dxa"/>
             <w:tcMar>
               <w:top w:w="100" w:type="dxa"/>
               <w:left w:w="100" w:type="dxa"/>
@@ -259,24 +235,9 @@
               <w:spacing w:line="240" w:lineRule="auto"/>
               <w:jc w:val="center"/>
             </w:pPr>
-          </w:p>
-        </w:tc>
-        <w:tc>
-          <w:tcPr>
-            <w:tcW w:w="1215" w:type="dxa"/>
-            <w:tcMar>
-              <w:top w:w="100" w:type="dxa"/>
-              <w:left w:w="100" w:type="dxa"/>
-              <w:bottom w:w="100" w:type="dxa"/>
-              <w:right w:w="100" w:type="dxa"/>
-            </w:tcMar>
-            <w:vAlign w:val="center"/>
-          </w:tcPr>
-          <w:p>
-            <w:pPr>
-              <w:spacing w:line="240" w:lineRule="auto"/>
-              <w:jc w:val="center"/>
-            </w:pPr>
+            <w:r>
+              <w:t>Pendiente</w:t>
+            </w:r>
           </w:p>
         </w:tc>
       </w:tr>
@@ -332,7 +293,7 @@
         </w:tc>
         <w:tc>
           <w:tcPr>
-            <w:tcW w:w="1425" w:type="dxa"/>
+            <w:tcW w:w="1215" w:type="dxa"/>
             <w:tcMar>
               <w:top w:w="100" w:type="dxa"/>
               <w:left w:w="100" w:type="dxa"/>
@@ -346,24 +307,9 @@
               <w:spacing w:line="240" w:lineRule="auto"/>
               <w:jc w:val="center"/>
             </w:pPr>
-          </w:p>
-        </w:tc>
-        <w:tc>
-          <w:tcPr>
-            <w:tcW w:w="1215" w:type="dxa"/>
-            <w:tcMar>
-              <w:top w:w="100" w:type="dxa"/>
-              <w:left w:w="100" w:type="dxa"/>
-              <w:bottom w:w="100" w:type="dxa"/>
-              <w:right w:w="100" w:type="dxa"/>
-            </w:tcMar>
-            <w:vAlign w:val="center"/>
-          </w:tcPr>
-          <w:p>
-            <w:pPr>
-              <w:spacing w:line="240" w:lineRule="auto"/>
-              <w:jc w:val="center"/>
-            </w:pPr>
+            <w:r>
+              <w:t>Pendiente</w:t>
+            </w:r>
           </w:p>
         </w:tc>
       </w:tr>
@@ -411,7 +357,7 @@
         </w:tc>
         <w:tc>
           <w:tcPr>
-            <w:tcW w:w="1425" w:type="dxa"/>
+            <w:tcW w:w="1215" w:type="dxa"/>
             <w:tcMar>
               <w:top w:w="100" w:type="dxa"/>
               <w:left w:w="100" w:type="dxa"/>
@@ -425,24 +371,9 @@
               <w:spacing w:line="240" w:lineRule="auto"/>
               <w:jc w:val="center"/>
             </w:pPr>
-          </w:p>
-        </w:tc>
-        <w:tc>
-          <w:tcPr>
-            <w:tcW w:w="1215" w:type="dxa"/>
-            <w:tcMar>
-              <w:top w:w="100" w:type="dxa"/>
-              <w:left w:w="100" w:type="dxa"/>
-              <w:bottom w:w="100" w:type="dxa"/>
-              <w:right w:w="100" w:type="dxa"/>
-            </w:tcMar>
-            <w:vAlign w:val="center"/>
-          </w:tcPr>
-          <w:p>
-            <w:pPr>
-              <w:spacing w:line="240" w:lineRule="auto"/>
-              <w:jc w:val="center"/>
-            </w:pPr>
+            <w:r>
+              <w:t>Pendiente</w:t>
+            </w:r>
           </w:p>
         </w:tc>
       </w:tr>
@@ -463,10 +394,7 @@
               <w:spacing w:line="240" w:lineRule="auto"/>
             </w:pPr>
             <w:r>
-              <w:t>(P)</w:t>
-            </w:r>
-            <w:r>
-              <w:t xml:space="preserve"> </w:t>
+              <w:t xml:space="preserve">(P) </w:t>
             </w:r>
             <w:r>
               <w:t>ABM Institucione</w:t>
@@ -499,7 +427,7 @@
         </w:tc>
         <w:tc>
           <w:tcPr>
-            <w:tcW w:w="1425" w:type="dxa"/>
+            <w:tcW w:w="1215" w:type="dxa"/>
             <w:tcMar>
               <w:top w:w="100" w:type="dxa"/>
               <w:left w:w="100" w:type="dxa"/>
@@ -513,24 +441,9 @@
               <w:spacing w:line="240" w:lineRule="auto"/>
               <w:jc w:val="center"/>
             </w:pPr>
-          </w:p>
-        </w:tc>
-        <w:tc>
-          <w:tcPr>
-            <w:tcW w:w="1215" w:type="dxa"/>
-            <w:tcMar>
-              <w:top w:w="100" w:type="dxa"/>
-              <w:left w:w="100" w:type="dxa"/>
-              <w:bottom w:w="100" w:type="dxa"/>
-              <w:right w:w="100" w:type="dxa"/>
-            </w:tcMar>
-            <w:vAlign w:val="center"/>
-          </w:tcPr>
-          <w:p>
-            <w:pPr>
-              <w:spacing w:line="240" w:lineRule="auto"/>
-              <w:jc w:val="center"/>
-            </w:pPr>
+            <w:r>
+              <w:t>Pendiente</w:t>
+            </w:r>
           </w:p>
         </w:tc>
       </w:tr>
@@ -584,7 +497,7 @@
         </w:tc>
         <w:tc>
           <w:tcPr>
-            <w:tcW w:w="1425" w:type="dxa"/>
+            <w:tcW w:w="1215" w:type="dxa"/>
             <w:tcMar>
               <w:top w:w="100" w:type="dxa"/>
               <w:left w:w="100" w:type="dxa"/>
@@ -598,24 +511,9 @@
               <w:spacing w:line="240" w:lineRule="auto"/>
               <w:jc w:val="center"/>
             </w:pPr>
-          </w:p>
-        </w:tc>
-        <w:tc>
-          <w:tcPr>
-            <w:tcW w:w="1215" w:type="dxa"/>
-            <w:tcMar>
-              <w:top w:w="100" w:type="dxa"/>
-              <w:left w:w="100" w:type="dxa"/>
-              <w:bottom w:w="100" w:type="dxa"/>
-              <w:right w:w="100" w:type="dxa"/>
-            </w:tcMar>
-            <w:vAlign w:val="center"/>
-          </w:tcPr>
-          <w:p>
-            <w:pPr>
-              <w:spacing w:line="240" w:lineRule="auto"/>
-              <w:jc w:val="center"/>
-            </w:pPr>
+            <w:r>
+              <w:t>Pendiente</w:t>
+            </w:r>
           </w:p>
         </w:tc>
       </w:tr>
@@ -663,7 +561,7 @@
         </w:tc>
         <w:tc>
           <w:tcPr>
-            <w:tcW w:w="1425" w:type="dxa"/>
+            <w:tcW w:w="1215" w:type="dxa"/>
             <w:tcMar>
               <w:top w:w="100" w:type="dxa"/>
               <w:left w:w="100" w:type="dxa"/>
@@ -677,24 +575,9 @@
               <w:spacing w:line="240" w:lineRule="auto"/>
               <w:jc w:val="center"/>
             </w:pPr>
-          </w:p>
-        </w:tc>
-        <w:tc>
-          <w:tcPr>
-            <w:tcW w:w="1215" w:type="dxa"/>
-            <w:tcMar>
-              <w:top w:w="100" w:type="dxa"/>
-              <w:left w:w="100" w:type="dxa"/>
-              <w:bottom w:w="100" w:type="dxa"/>
-              <w:right w:w="100" w:type="dxa"/>
-            </w:tcMar>
-            <w:vAlign w:val="center"/>
-          </w:tcPr>
-          <w:p>
-            <w:pPr>
-              <w:spacing w:line="240" w:lineRule="auto"/>
-              <w:jc w:val="center"/>
-            </w:pPr>
+            <w:r>
+              <w:t>Pendiente</w:t>
+            </w:r>
           </w:p>
         </w:tc>
       </w:tr>
@@ -738,13 +621,11 @@
             <w:r>
               <w:t>16</w:t>
             </w:r>
-            <w:bookmarkStart w:id="0" w:name="_GoBack"/>
-            <w:bookmarkEnd w:id="0"/>
-          </w:p>
-        </w:tc>
-        <w:tc>
-          <w:tcPr>
-            <w:tcW w:w="1425" w:type="dxa"/>
+          </w:p>
+        </w:tc>
+        <w:tc>
+          <w:tcPr>
+            <w:tcW w:w="1215" w:type="dxa"/>
             <w:tcMar>
               <w:top w:w="100" w:type="dxa"/>
               <w:left w:w="100" w:type="dxa"/>
@@ -758,24 +639,9 @@
               <w:spacing w:line="240" w:lineRule="auto"/>
               <w:jc w:val="center"/>
             </w:pPr>
-          </w:p>
-        </w:tc>
-        <w:tc>
-          <w:tcPr>
-            <w:tcW w:w="1215" w:type="dxa"/>
-            <w:tcMar>
-              <w:top w:w="100" w:type="dxa"/>
-              <w:left w:w="100" w:type="dxa"/>
-              <w:bottom w:w="100" w:type="dxa"/>
-              <w:right w:w="100" w:type="dxa"/>
-            </w:tcMar>
-            <w:vAlign w:val="center"/>
-          </w:tcPr>
-          <w:p>
-            <w:pPr>
-              <w:spacing w:line="240" w:lineRule="auto"/>
-              <w:jc w:val="center"/>
-            </w:pPr>
+            <w:r>
+              <w:t>Pendiente</w:t>
+            </w:r>
           </w:p>
         </w:tc>
       </w:tr>
@@ -796,10 +662,7 @@
               <w:spacing w:line="240" w:lineRule="auto"/>
             </w:pPr>
             <w:r>
-              <w:t>F</w:t>
-            </w:r>
-            <w:r>
-              <w:t>altantes y correcciones Sprint 2</w:t>
+              <w:t>Faltantes y correcciones Sprint 2</w:t>
             </w:r>
           </w:p>
         </w:tc>
@@ -826,7 +689,7 @@
         </w:tc>
         <w:tc>
           <w:tcPr>
-            <w:tcW w:w="1425" w:type="dxa"/>
+            <w:tcW w:w="1215" w:type="dxa"/>
             <w:tcMar>
               <w:top w:w="100" w:type="dxa"/>
               <w:left w:w="100" w:type="dxa"/>
@@ -840,24 +703,9 @@
               <w:spacing w:line="240" w:lineRule="auto"/>
               <w:jc w:val="center"/>
             </w:pPr>
-          </w:p>
-        </w:tc>
-        <w:tc>
-          <w:tcPr>
-            <w:tcW w:w="1215" w:type="dxa"/>
-            <w:tcMar>
-              <w:top w:w="100" w:type="dxa"/>
-              <w:left w:w="100" w:type="dxa"/>
-              <w:bottom w:w="100" w:type="dxa"/>
-              <w:right w:w="100" w:type="dxa"/>
-            </w:tcMar>
-            <w:vAlign w:val="center"/>
-          </w:tcPr>
-          <w:p>
-            <w:pPr>
-              <w:spacing w:line="240" w:lineRule="auto"/>
-              <w:jc w:val="center"/>
-            </w:pPr>
+            <w:r>
+              <w:t>Pendiente</w:t>
+            </w:r>
           </w:p>
         </w:tc>
       </w:tr>
@@ -875,6 +723,7 @@
         <w:t xml:space="preserve"> (P) identifica los módulos del profesor.</w:t>
       </w:r>
     </w:p>
+    <w:bookmarkEnd w:id="0"/>
     <w:p/>
     <w:sectPr>
       <w:pgSz w:w="15840" w:h="12240"/>
@@ -1044,7 +893,7 @@
   <w:style w:type="paragraph" w:default="1" w:styleId="Normal">
     <w:name w:val="Normal"/>
   </w:style>
-  <w:style w:type="paragraph" w:styleId="Heading1">
+  <w:style w:type="paragraph" w:styleId="Ttulo1">
     <w:name w:val="heading 1"/>
     <w:basedOn w:val="Normal"/>
     <w:next w:val="Normal"/>
@@ -1060,7 +909,7 @@
       <w:sz w:val="32"/>
     </w:rPr>
   </w:style>
-  <w:style w:type="paragraph" w:styleId="Heading2">
+  <w:style w:type="paragraph" w:styleId="Ttulo2">
     <w:name w:val="heading 2"/>
     <w:basedOn w:val="Normal"/>
     <w:next w:val="Normal"/>
@@ -1077,7 +926,7 @@
       <w:sz w:val="26"/>
     </w:rPr>
   </w:style>
-  <w:style w:type="paragraph" w:styleId="Heading3">
+  <w:style w:type="paragraph" w:styleId="Ttulo3">
     <w:name w:val="heading 3"/>
     <w:basedOn w:val="Normal"/>
     <w:next w:val="Normal"/>
@@ -1095,7 +944,7 @@
       <w:sz w:val="24"/>
     </w:rPr>
   </w:style>
-  <w:style w:type="paragraph" w:styleId="Heading4">
+  <w:style w:type="paragraph" w:styleId="Ttulo4">
     <w:name w:val="heading 4"/>
     <w:basedOn w:val="Normal"/>
     <w:next w:val="Normal"/>
@@ -1112,7 +961,7 @@
       <w:u w:val="single"/>
     </w:rPr>
   </w:style>
-  <w:style w:type="paragraph" w:styleId="Heading5">
+  <w:style w:type="paragraph" w:styleId="Ttulo5">
     <w:name w:val="heading 5"/>
     <w:basedOn w:val="Normal"/>
     <w:next w:val="Normal"/>
@@ -1128,7 +977,7 @@
       <w:color w:val="666666"/>
     </w:rPr>
   </w:style>
-  <w:style w:type="paragraph" w:styleId="Heading6">
+  <w:style w:type="paragraph" w:styleId="Ttulo6">
     <w:name w:val="heading 6"/>
     <w:basedOn w:val="Normal"/>
     <w:next w:val="Normal"/>
@@ -1145,13 +994,13 @@
       <w:color w:val="666666"/>
     </w:rPr>
   </w:style>
-  <w:style w:type="character" w:default="1" w:styleId="DefaultParagraphFont">
+  <w:style w:type="character" w:default="1" w:styleId="Fuentedeprrafopredeter">
     <w:name w:val="Default Paragraph Font"/>
     <w:uiPriority w:val="1"/>
     <w:semiHidden/>
     <w:unhideWhenUsed/>
   </w:style>
-  <w:style w:type="table" w:default="1" w:styleId="TableNormal">
+  <w:style w:type="table" w:default="1" w:styleId="Tablanormal">
     <w:name w:val="Normal Table"/>
     <w:uiPriority w:val="99"/>
     <w:semiHidden/>
@@ -1166,13 +1015,13 @@
       </w:tblCellMar>
     </w:tblPr>
   </w:style>
-  <w:style w:type="numbering" w:default="1" w:styleId="NoList">
+  <w:style w:type="numbering" w:default="1" w:styleId="Sinlista">
     <w:name w:val="No List"/>
     <w:uiPriority w:val="99"/>
     <w:semiHidden/>
     <w:unhideWhenUsed/>
   </w:style>
-  <w:style w:type="paragraph" w:styleId="Title">
+  <w:style w:type="paragraph" w:styleId="Ttulo">
     <w:name w:val="Title"/>
     <w:basedOn w:val="Normal"/>
     <w:next w:val="Normal"/>
@@ -1186,7 +1035,7 @@
       <w:sz w:val="42"/>
     </w:rPr>
   </w:style>
-  <w:style w:type="paragraph" w:styleId="Subtitle">
+  <w:style w:type="paragraph" w:styleId="Subttulo">
     <w:name w:val="Subtitle"/>
     <w:basedOn w:val="Normal"/>
     <w:next w:val="Normal"/>
@@ -1204,7 +1053,7 @@
     </w:rPr>
   </w:style>
   <w:style w:type="table" w:customStyle="1" w:styleId="a">
-    <w:basedOn w:val="TableNormal"/>
+    <w:basedOn w:val="Tablanormal"/>
     <w:tblPr>
       <w:tblStyleRowBandSize w:val="1"/>
       <w:tblStyleColBandSize w:val="1"/>
@@ -1218,7 +1067,7 @@
     </w:tblPr>
   </w:style>
   <w:style w:type="table" w:customStyle="1" w:styleId="a0">
-    <w:basedOn w:val="TableNormal"/>
+    <w:basedOn w:val="Tablanormal"/>
     <w:tblPr>
       <w:tblStyleRowBandSize w:val="1"/>
       <w:tblStyleColBandSize w:val="1"/>
@@ -1393,7 +1242,7 @@
   <w:style w:type="paragraph" w:default="1" w:styleId="Normal">
     <w:name w:val="Normal"/>
   </w:style>
-  <w:style w:type="paragraph" w:styleId="Heading1">
+  <w:style w:type="paragraph" w:styleId="Ttulo1">
     <w:name w:val="heading 1"/>
     <w:basedOn w:val="Normal"/>
     <w:next w:val="Normal"/>
@@ -1409,7 +1258,7 @@
       <w:sz w:val="32"/>
     </w:rPr>
   </w:style>
-  <w:style w:type="paragraph" w:styleId="Heading2">
+  <w:style w:type="paragraph" w:styleId="Ttulo2">
     <w:name w:val="heading 2"/>
     <w:basedOn w:val="Normal"/>
     <w:next w:val="Normal"/>
@@ -1426,7 +1275,7 @@
       <w:sz w:val="26"/>
     </w:rPr>
   </w:style>
-  <w:style w:type="paragraph" w:styleId="Heading3">
+  <w:style w:type="paragraph" w:styleId="Ttulo3">
     <w:name w:val="heading 3"/>
     <w:basedOn w:val="Normal"/>
     <w:next w:val="Normal"/>
@@ -1444,7 +1293,7 @@
       <w:sz w:val="24"/>
     </w:rPr>
   </w:style>
-  <w:style w:type="paragraph" w:styleId="Heading4">
+  <w:style w:type="paragraph" w:styleId="Ttulo4">
     <w:name w:val="heading 4"/>
     <w:basedOn w:val="Normal"/>
     <w:next w:val="Normal"/>
@@ -1461,7 +1310,7 @@
       <w:u w:val="single"/>
     </w:rPr>
   </w:style>
-  <w:style w:type="paragraph" w:styleId="Heading5">
+  <w:style w:type="paragraph" w:styleId="Ttulo5">
     <w:name w:val="heading 5"/>
     <w:basedOn w:val="Normal"/>
     <w:next w:val="Normal"/>
@@ -1477,7 +1326,7 @@
       <w:color w:val="666666"/>
     </w:rPr>
   </w:style>
-  <w:style w:type="paragraph" w:styleId="Heading6">
+  <w:style w:type="paragraph" w:styleId="Ttulo6">
     <w:name w:val="heading 6"/>
     <w:basedOn w:val="Normal"/>
     <w:next w:val="Normal"/>
@@ -1494,13 +1343,13 @@
       <w:color w:val="666666"/>
     </w:rPr>
   </w:style>
-  <w:style w:type="character" w:default="1" w:styleId="DefaultParagraphFont">
+  <w:style w:type="character" w:default="1" w:styleId="Fuentedeprrafopredeter">
     <w:name w:val="Default Paragraph Font"/>
     <w:uiPriority w:val="1"/>
     <w:semiHidden/>
     <w:unhideWhenUsed/>
   </w:style>
-  <w:style w:type="table" w:default="1" w:styleId="TableNormal">
+  <w:style w:type="table" w:default="1" w:styleId="Tablanormal">
     <w:name w:val="Normal Table"/>
     <w:uiPriority w:val="99"/>
     <w:semiHidden/>
@@ -1515,13 +1364,13 @@
       </w:tblCellMar>
     </w:tblPr>
   </w:style>
-  <w:style w:type="numbering" w:default="1" w:styleId="NoList">
+  <w:style w:type="numbering" w:default="1" w:styleId="Sinlista">
     <w:name w:val="No List"/>
     <w:uiPriority w:val="99"/>
     <w:semiHidden/>
     <w:unhideWhenUsed/>
   </w:style>
-  <w:style w:type="paragraph" w:styleId="Title">
+  <w:style w:type="paragraph" w:styleId="Ttulo">
     <w:name w:val="Title"/>
     <w:basedOn w:val="Normal"/>
     <w:next w:val="Normal"/>
@@ -1535,7 +1384,7 @@
       <w:sz w:val="42"/>
     </w:rPr>
   </w:style>
-  <w:style w:type="paragraph" w:styleId="Subtitle">
+  <w:style w:type="paragraph" w:styleId="Subttulo">
     <w:name w:val="Subtitle"/>
     <w:basedOn w:val="Normal"/>
     <w:next w:val="Normal"/>
@@ -1553,7 +1402,7 @@
     </w:rPr>
   </w:style>
   <w:style w:type="table" w:customStyle="1" w:styleId="a">
-    <w:basedOn w:val="TableNormal"/>
+    <w:basedOn w:val="Tablanormal"/>
     <w:tblPr>
       <w:tblStyleRowBandSize w:val="1"/>
       <w:tblStyleColBandSize w:val="1"/>
@@ -1567,7 +1416,7 @@
     </w:tblPr>
   </w:style>
   <w:style w:type="table" w:customStyle="1" w:styleId="a0">
-    <w:basedOn w:val="TableNormal"/>
+    <w:basedOn w:val="Tablanormal"/>
     <w:tblPr>
       <w:tblStyleRowBandSize w:val="1"/>
       <w:tblStyleColBandSize w:val="1"/>

</xml_diff>